<commit_message>
clean up LCD display. fix rig setup regression.  LCD changes cause delay new vlaue ot be 468
</commit_message>
<xml_diff>
--- a/Docs/misc/EEPROM_programming.docx
+++ b/Docs/misc/EEPROM_programming.docx
@@ -40,15 +40,7 @@
     <w:p/>
     <w:p>
       <w:r>
-        <w:t xml:space="preserve">The version 2 rev B controller has several </w:t>
-      </w:r>
-      <w:proofErr w:type="gramStart"/>
-      <w:r>
-        <w:t>parameters which</w:t>
-      </w:r>
-      <w:proofErr w:type="gramEnd"/>
-      <w:r>
-        <w:t xml:space="preserve"> can be programmed into local memory.  Among these parameters is the </w:t>
+        <w:t xml:space="preserve">The version 2 rev B controller has several parameters which can be programmed into local memory.  Among these parameters is the </w:t>
       </w:r>
       <w:r>
         <w:rPr>
@@ -63,15 +55,7 @@
     <w:p/>
     <w:p>
       <w:r>
-        <w:t xml:space="preserve">The parameters are stored in EEPROM in the Atmel microcontroller on the </w:t>
-      </w:r>
-      <w:proofErr w:type="spellStart"/>
-      <w:r>
-        <w:t>Arduino</w:t>
-      </w:r>
-      <w:proofErr w:type="spellEnd"/>
-      <w:r>
-        <w:t xml:space="preserve"> Leonardo board.  The beacon software will use some of the parameters to operate the beacon.  Others are stored for reference.  Access for programming the parameters is thru a serial USB cable connecting to the Leonardo board, and the front panel menu button.</w:t>
+        <w:t>The parameters are stored in EEPROM in the Atmel microcontroller on the Arduino Leonardo board.  The beacon software will use some of the parameters to operate the beacon.  Others are stored for reference.  Access for programming the parameters is thru a serial USB cable connecting to the Leonardo board, and the front panel menu button.</w:t>
       </w:r>
     </w:p>
     <w:p/>
@@ -195,15 +179,7 @@
           </w:tcPr>
           <w:p>
             <w:r>
-              <w:t xml:space="preserve">Updated delay to be 16 </w:t>
-            </w:r>
-            <w:proofErr w:type="spellStart"/>
-            <w:r>
-              <w:t>int</w:t>
-            </w:r>
-            <w:proofErr w:type="spellEnd"/>
-            <w:r>
-              <w:t>, little endian, added software loading procedure</w:t>
+              <w:t>Updated delay to be 16 int, little endian, added software loading procedure</w:t>
             </w:r>
           </w:p>
         </w:tc>
@@ -213,19 +189,52 @@
           <w:tcPr>
             <w:tcW w:w="2952" w:type="dxa"/>
           </w:tcPr>
-          <w:p/>
+          <w:p>
+            <w:r>
+              <w:t>2/25/2017</w:t>
+            </w:r>
+          </w:p>
         </w:tc>
         <w:tc>
           <w:tcPr>
             <w:tcW w:w="2952" w:type="dxa"/>
           </w:tcPr>
-          <w:p/>
+          <w:p>
+            <w:r>
+              <w:t>K6TD</w:t>
+            </w:r>
+          </w:p>
         </w:tc>
         <w:tc>
           <w:tcPr>
             <w:tcW w:w="2952" w:type="dxa"/>
           </w:tcPr>
-          <w:p/>
+          <w:p>
+            <w:r>
+              <w:t>Merge changes form N6XG</w:t>
+            </w:r>
+          </w:p>
+          <w:p>
+            <w:pPr>
+              <w:pStyle w:val="ListParagraph"/>
+              <w:numPr>
+                <w:ilvl w:val="0"/>
+                <w:numId w:val="11"/>
+              </w:numPr>
+            </w:pPr>
+            <w:r>
+              <w:t>terminal connection sequence</w:t>
+            </w:r>
+          </w:p>
+          <w:p>
+            <w:pPr>
+              <w:pStyle w:val="ListParagraph"/>
+              <w:numPr>
+                <w:ilvl w:val="0"/>
+                <w:numId w:val="11"/>
+              </w:numPr>
+            </w:pPr>
+          </w:p>
         </w:tc>
       </w:tr>
     </w:tbl>
@@ -236,6 +245,7 @@
         <w:pStyle w:val="Heading1"/>
       </w:pPr>
       <w:r>
+        <w:lastRenderedPageBreak/>
         <w:t>Connecting and putting the controller in EEPROM programming mode</w:t>
       </w:r>
     </w:p>
@@ -269,8 +279,19 @@
         </w:numPr>
       </w:pPr>
       <w:r>
-        <w:lastRenderedPageBreak/>
-        <w:t>Unscrew and remove the cover.  There are tow screws in the top cover.</w:t>
+        <w:t>Unscrew and remove the cover.  There are</w:t>
+      </w:r>
+      <w:r>
+        <w:t xml:space="preserve"> </w:t>
+      </w:r>
+      <w:r>
+        <w:t>two</w:t>
+      </w:r>
+      <w:r>
+        <w:t xml:space="preserve"> </w:t>
+      </w:r>
+      <w:r>
+        <w:t>screws in the top cover.</w:t>
       </w:r>
     </w:p>
     <w:p>
@@ -354,7 +375,7 @@
         </w:numPr>
       </w:pPr>
       <w:r>
-        <w:t>The other end of the USB cable should be connected to a computer USB port – PC, MAC, or a raspberry Pi.</w:t>
+        <w:t>The other end of the USB cable should be connected to a computer USB port – PC, MAC.</w:t>
       </w:r>
     </w:p>
     <w:p>
@@ -370,11 +391,56 @@
     <w:p>
       <w:pPr>
         <w:pStyle w:val="Heading2"/>
+        <w:rPr>
+          <w:ins w:id="0" w:author="Kevin Rowett" w:date="2017-02-25T08:11:00Z"/>
+        </w:rPr>
       </w:pPr>
       <w:r>
         <w:t>Putting the controller in programming mode</w:t>
       </w:r>
     </w:p>
+    <w:p>
+      <w:pPr>
+        <w:rPr>
+          <w:ins w:id="1" w:author="Kevin Rowett" w:date="2017-02-25T08:11:00Z"/>
+        </w:rPr>
+      </w:pPr>
+    </w:p>
+    <w:p>
+      <w:r>
+        <w:t>Prepare the controller for the programming mode.  Connect the controller to the Radio and the GPS.  A dummy load should be attached to the Radio. Power all and let controller go through its initialization which results in a Green screen.</w:t>
+      </w:r>
+    </w:p>
+    <w:p/>
+    <w:p>
+      <w:r>
+        <w:t xml:space="preserve">The Arduino IDE ( </w:t>
+      </w:r>
+      <w:hyperlink r:id="rId9" w:history="1">
+        <w:r>
+          <w:rPr>
+            <w:rStyle w:val="Hyperlink"/>
+          </w:rPr>
+          <w:t>https://www.arduino.cc/en/main/software</w:t>
+        </w:r>
+      </w:hyperlink>
+      <w:r>
+        <w:t xml:space="preserve">  )   is used to communicate with the Controller in the program mode.</w:t>
+      </w:r>
+    </w:p>
+    <w:p/>
+    <w:p>
+      <w:r>
+        <w:t xml:space="preserve">Start the IDE and plug the USB cable into the PC.  Open the IDE and under Tools determine that Arduino Leonardo is connected to the IDE.  Secondly open the Serial Monitor and in the lower right corner of this screen set the baud rate to 115,500 with a newline terminator.  </w:t>
+      </w:r>
+    </w:p>
+    <w:p/>
+    <w:p>
+      <w:r>
+        <w:t>Disconnect the USB cable from the PC and Power Off the controller via the Power Supply</w:t>
+      </w:r>
+    </w:p>
+    <w:p/>
     <w:p/>
     <w:p>
       <w:pPr>
@@ -397,15 +463,7 @@
         </w:numPr>
       </w:pPr>
       <w:r>
-        <w:t xml:space="preserve">The unit will go thru a sequence of screens as various stages of </w:t>
-      </w:r>
-      <w:proofErr w:type="spellStart"/>
-      <w:r>
-        <w:t>init</w:t>
-      </w:r>
-      <w:proofErr w:type="spellEnd"/>
-      <w:r>
-        <w:t xml:space="preserve"> are completed.</w:t>
+        <w:t>The unit will go thru a sequence of screens as various stages of init are completed.</w:t>
       </w:r>
     </w:p>
     <w:p>
@@ -417,7 +475,7 @@
         </w:numPr>
       </w:pPr>
       <w:r>
-        <w:t>The controller must be connected to a radio and a GPS antenna before it will enter programming mode</w:t>
+        <w:t>During the first Blue screen plug the USB cable into the PC and open the Serial Monitor (Ctrl-Shift-M</w:t>
       </w:r>
     </w:p>
     <w:p>
@@ -429,15 +487,7 @@
         </w:numPr>
       </w:pPr>
       <w:r>
-        <w:t xml:space="preserve">As shown in Figure </w:t>
-      </w:r>
-      <w:proofErr w:type="spellStart"/>
-      <w:r>
-        <w:t>nn</w:t>
-      </w:r>
-      <w:proofErr w:type="spellEnd"/>
-      <w:r>
-        <w:t>, the LCD display will eventually turn Blue and the lower left operating mode will say MENU.</w:t>
+        <w:t>As shown in Figure nn, the LCD display will eventually turn Blue and the lower left operating mode will say MENU.</w:t>
       </w:r>
     </w:p>
     <w:p>
@@ -513,15 +563,7 @@
         <w:ind w:left="0"/>
       </w:pPr>
       <w:r>
-        <w:t xml:space="preserve">The controller accepts two </w:t>
-      </w:r>
-      <w:proofErr w:type="gramStart"/>
-      <w:r>
-        <w:t>command</w:t>
-      </w:r>
-      <w:proofErr w:type="gramEnd"/>
-      <w:r>
-        <w:t xml:space="preserve">: R for reading a byte from EEPROM, and W for writing a byte to EEPROM. </w:t>
+        <w:t xml:space="preserve">The controller accepts two command: R for reading a byte from EEPROM, and W for writing a byte to EEPROM. </w:t>
       </w:r>
       <w:r>
         <w:t xml:space="preserve"> Each command is followed by a carriage return (</w:t>
@@ -564,19 +606,34 @@
         <w:ind w:left="0"/>
       </w:pPr>
       <w:r>
-        <w:t>R &lt;address</w:t>
-      </w:r>
-      <w:proofErr w:type="gramStart"/>
-      <w:r>
-        <w:t>&gt;   Where</w:t>
-      </w:r>
-      <w:proofErr w:type="gramEnd"/>
-      <w:r>
-        <w:t xml:space="preserve"> address is a decimal string of digits representing the address of the byte to read from the EEPROM.  </w:t>
+        <w:t xml:space="preserve">R &lt;address&gt;   Where address is a decimal string of digits representing the address of the byte to read from the EEPROM.  </w:t>
       </w:r>
       <w:r>
         <w:t>The command display’s the contents of the byte addressed, as hexadecimal digits.</w:t>
       </w:r>
+      <w:r>
+        <w:t xml:space="preserve"> </w:t>
+      </w:r>
+      <w:r>
+        <w:t>The input to th</w:t>
+      </w:r>
+      <w:bookmarkStart w:id="2" w:name="_GoBack"/>
+      <w:bookmarkEnd w:id="2"/>
+      <w:r>
+        <w:t>e controller is decimal</w:t>
+      </w:r>
+      <w:r>
+        <w:t>,</w:t>
+      </w:r>
+      <w:r>
+        <w:t xml:space="preserve"> the response hex.</w:t>
+      </w:r>
+    </w:p>
+    <w:p>
+      <w:pPr>
+        <w:pStyle w:val="ListParagraph"/>
+        <w:ind w:left="0"/>
+      </w:pPr>
     </w:p>
     <w:p>
       <w:pPr>
@@ -623,13 +680,8 @@
     </w:p>
     <w:p>
       <w:r>
-        <w:t>R:0</w:t>
-      </w:r>
-      <w:proofErr w:type="gramStart"/>
-      <w:r>
-        <w:t>:f</w:t>
-      </w:r>
-      <w:proofErr w:type="gramEnd"/>
+        <w:t>R:0:f</w:t>
+      </w:r>
     </w:p>
     <w:p/>
     <w:p>
@@ -654,15 +706,7 @@
     </w:p>
     <w:p>
       <w:r>
-        <w:t>R</w:t>
-      </w:r>
-      <w:proofErr w:type="gramStart"/>
-      <w:r>
-        <w:t>:4:9</w:t>
-      </w:r>
-      <w:proofErr w:type="gramEnd"/>
-      <w:r>
-        <w:t xml:space="preserve">  (for slot 90 seconds after the start of the 3 minute epoch).</w:t>
+        <w:t>R:4:9  (for slot 90 seconds after the start of the 3 minute epoch).</w:t>
       </w:r>
     </w:p>
     <w:p/>
@@ -711,15 +755,7 @@
     </w:p>
     <w:p>
       <w:r>
-        <w:t>(</w:t>
-      </w:r>
-      <w:proofErr w:type="gramStart"/>
-      <w:r>
-        <w:t>no</w:t>
-      </w:r>
-      <w:proofErr w:type="gramEnd"/>
-      <w:r>
-        <w:t xml:space="preserve"> response is given)</w:t>
+        <w:t>(no response is given)</w:t>
       </w:r>
     </w:p>
     <w:p/>
@@ -860,15 +896,7 @@
     <w:p/>
     <w:p>
       <w:r>
-        <w:t xml:space="preserve">The EEPROM is byte accessible with addresses from 0 thru 0xff.  </w:t>
-      </w:r>
-      <w:proofErr w:type="gramStart"/>
-      <w:r>
-        <w:t>Not all of the EEPROM is used by the controller software</w:t>
-      </w:r>
-      <w:proofErr w:type="gramEnd"/>
-      <w:r>
-        <w:t>.</w:t>
+        <w:t>The EEPROM is byte accessible with addresses from 0 thru 0xff.  Not all of the EEPROM is used by the controller software.</w:t>
       </w:r>
     </w:p>
     <w:p/>
@@ -881,14 +909,27 @@
       <w:r>
         <w:t xml:space="preserve">Table </w:t>
       </w:r>
-      <w:fldSimple w:instr=" SEQ Table \* ARABIC ">
-        <w:r>
-          <w:rPr>
-            <w:noProof/>
-          </w:rPr>
-          <w:t>1</w:t>
-        </w:r>
-      </w:fldSimple>
+      <w:r>
+        <w:fldChar w:fldCharType="begin"/>
+      </w:r>
+      <w:r>
+        <w:instrText xml:space="preserve"> SEQ Table \* ARABIC </w:instrText>
+      </w:r>
+      <w:r>
+        <w:fldChar w:fldCharType="separate"/>
+      </w:r>
+      <w:r>
+        <w:rPr>
+          <w:noProof/>
+        </w:rPr>
+        <w:t>1</w:t>
+      </w:r>
+      <w:r>
+        <w:rPr>
+          <w:noProof/>
+        </w:rPr>
+        <w:fldChar w:fldCharType="end"/>
+      </w:r>
     </w:p>
     <w:tbl>
       <w:tblPr>
@@ -1046,11 +1087,9 @@
             <w:tcW w:w="0" w:type="auto"/>
           </w:tcPr>
           <w:p>
-            <w:proofErr w:type="gramStart"/>
             <w:r>
               <w:t>debug</w:t>
             </w:r>
-            <w:proofErr w:type="gramEnd"/>
           </w:p>
         </w:tc>
         <w:tc>
@@ -1080,13 +1119,9 @@
             <w:tcW w:w="0" w:type="auto"/>
           </w:tcPr>
           <w:p>
-            <w:proofErr w:type="spellStart"/>
-            <w:proofErr w:type="gramStart"/>
             <w:r>
               <w:t>slotID</w:t>
             </w:r>
-            <w:proofErr w:type="spellEnd"/>
-            <w:proofErr w:type="gramEnd"/>
           </w:p>
         </w:tc>
         <w:tc>
@@ -1119,13 +1154,9 @@
             <w:tcW w:w="0" w:type="auto"/>
           </w:tcPr>
           <w:p>
-            <w:proofErr w:type="spellStart"/>
-            <w:proofErr w:type="gramStart"/>
             <w:r>
               <w:t>sernum</w:t>
             </w:r>
-            <w:proofErr w:type="spellEnd"/>
-            <w:proofErr w:type="gramEnd"/>
           </w:p>
         </w:tc>
         <w:tc>
@@ -1155,11 +1186,9 @@
             <w:tcW w:w="0" w:type="auto"/>
           </w:tcPr>
           <w:p>
-            <w:proofErr w:type="spellStart"/>
             <w:r>
               <w:t>HWver</w:t>
             </w:r>
-            <w:proofErr w:type="spellEnd"/>
           </w:p>
         </w:tc>
         <w:tc>
@@ -1189,16 +1218,12 @@
             <w:tcW w:w="0" w:type="auto"/>
           </w:tcPr>
           <w:p>
-            <w:proofErr w:type="spellStart"/>
-            <w:proofErr w:type="gramStart"/>
             <w:r>
               <w:t>delay</w:t>
             </w:r>
             <w:r>
               <w:t>L</w:t>
             </w:r>
-            <w:proofErr w:type="spellEnd"/>
-            <w:proofErr w:type="gramEnd"/>
           </w:p>
         </w:tc>
         <w:tc>
@@ -1231,13 +1256,9 @@
             <w:tcW w:w="0" w:type="auto"/>
           </w:tcPr>
           <w:p>
-            <w:proofErr w:type="spellStart"/>
-            <w:proofErr w:type="gramStart"/>
             <w:r>
               <w:t>delayH</w:t>
             </w:r>
-            <w:proofErr w:type="spellEnd"/>
-            <w:proofErr w:type="gramEnd"/>
           </w:p>
         </w:tc>
         <w:tc>
@@ -1255,15 +1276,7 @@
     <w:p/>
     <w:p>
       <w:r>
-        <w:t>The layout is defined in file ‘</w:t>
-      </w:r>
-      <w:proofErr w:type="spellStart"/>
-      <w:r>
-        <w:t>beacon.h</w:t>
-      </w:r>
-      <w:proofErr w:type="spellEnd"/>
-      <w:r>
-        <w:t>’.</w:t>
+        <w:t>The layout is defined in file ‘beacon.h’.</w:t>
       </w:r>
     </w:p>
     <w:p/>
@@ -1279,14 +1292,27 @@
       <w:r>
         <w:t xml:space="preserve">Table </w:t>
       </w:r>
-      <w:fldSimple w:instr=" SEQ Table \* ARABIC ">
-        <w:r>
-          <w:rPr>
-            <w:noProof/>
-          </w:rPr>
-          <w:t>2</w:t>
-        </w:r>
-      </w:fldSimple>
+      <w:r>
+        <w:fldChar w:fldCharType="begin"/>
+      </w:r>
+      <w:r>
+        <w:instrText xml:space="preserve"> SEQ Table \* ARABIC </w:instrText>
+      </w:r>
+      <w:r>
+        <w:fldChar w:fldCharType="separate"/>
+      </w:r>
+      <w:r>
+        <w:rPr>
+          <w:noProof/>
+        </w:rPr>
+        <w:t>2</w:t>
+      </w:r>
+      <w:r>
+        <w:rPr>
+          <w:noProof/>
+        </w:rPr>
+        <w:fldChar w:fldCharType="end"/>
+      </w:r>
     </w:p>
     <w:tbl>
       <w:tblPr>
@@ -1307,13 +1333,9 @@
             <w:tcW w:w="0" w:type="auto"/>
           </w:tcPr>
           <w:p>
-            <w:proofErr w:type="spellStart"/>
-            <w:proofErr w:type="gramStart"/>
             <w:r>
               <w:t>slotID</w:t>
             </w:r>
-            <w:proofErr w:type="spellEnd"/>
-            <w:proofErr w:type="gramEnd"/>
           </w:p>
         </w:tc>
         <w:tc>
@@ -1331,11 +1353,9 @@
             <w:tcW w:w="0" w:type="auto"/>
           </w:tcPr>
           <w:p>
-            <w:proofErr w:type="spellStart"/>
             <w:r>
               <w:t>Callsign</w:t>
             </w:r>
-            <w:proofErr w:type="spellEnd"/>
           </w:p>
         </w:tc>
         <w:tc>
@@ -2123,11 +2143,9 @@
             <w:tcW w:w="0" w:type="auto"/>
           </w:tcPr>
           <w:p>
-            <w:proofErr w:type="spellStart"/>
             <w:r>
               <w:t>Maderia</w:t>
             </w:r>
-            <w:proofErr w:type="spellEnd"/>
           </w:p>
         </w:tc>
         <w:tc>
@@ -2301,51 +2319,14 @@
     <w:p/>
     <w:p>
       <w:r>
-        <w:t>The table values are defined in the file ‘</w:t>
-      </w:r>
-      <w:proofErr w:type="spellStart"/>
-      <w:r>
-        <w:t>stations.h</w:t>
-      </w:r>
-      <w:proofErr w:type="spellEnd"/>
-      <w:r>
-        <w:t>’.</w:t>
+        <w:t>The table values are defined in the file ‘stations.h’.</w:t>
       </w:r>
     </w:p>
     <w:p/>
     <w:p/>
     <w:p>
-      <w:proofErr w:type="gramStart"/>
-      <w:r>
-        <w:t>Table 2 are</w:t>
-      </w:r>
-      <w:proofErr w:type="gramEnd"/>
-      <w:r>
-        <w:t xml:space="preserve"> the values in a C language ‘</w:t>
-      </w:r>
-      <w:proofErr w:type="spellStart"/>
-      <w:r>
-        <w:t>struct</w:t>
-      </w:r>
-      <w:proofErr w:type="spellEnd"/>
-      <w:r>
-        <w:t xml:space="preserve">’ array.  The EEPROM </w:t>
-      </w:r>
-      <w:proofErr w:type="spellStart"/>
-      <w:r>
-        <w:t>slotID</w:t>
-      </w:r>
-      <w:proofErr w:type="spellEnd"/>
-      <w:r>
-        <w:t xml:space="preserve"> value is used as an index in this table to obtain the slot timing value and the </w:t>
-      </w:r>
-      <w:proofErr w:type="spellStart"/>
-      <w:r>
-        <w:t>callsign</w:t>
-      </w:r>
-      <w:proofErr w:type="spellEnd"/>
-      <w:r>
-        <w:t>, used during beaconing.</w:t>
+      <w:r>
+        <w:t>Table 2 are the values in a C language ‘struct’ array.  The EEPROM slotID value is used as an index in this table to obtain the slot timing value and the callsign, used during beaconing.</w:t>
       </w:r>
       <w:r>
         <w:t xml:space="preserve"> </w:t>
@@ -2362,14 +2343,30 @@
       <w:r>
         <w:t xml:space="preserve">Table </w:t>
       </w:r>
-      <w:fldSimple w:instr=" SEQ Table \* ARABIC ">
-        <w:r>
-          <w:rPr>
-            <w:noProof/>
-          </w:rPr>
-          <w:t>3</w:t>
-        </w:r>
-      </w:fldSimple>
+      <w:r>
+        <w:fldChar w:fldCharType="begin"/>
+      </w:r>
+      <w:r>
+        <w:instrText xml:space="preserve"> SEQ Table</w:instrText>
+      </w:r>
+      <w:r>
+        <w:instrText xml:space="preserve"> \* ARABIC </w:instrText>
+      </w:r>
+      <w:r>
+        <w:fldChar w:fldCharType="separate"/>
+      </w:r>
+      <w:r>
+        <w:rPr>
+          <w:noProof/>
+        </w:rPr>
+        <w:t>3</w:t>
+      </w:r>
+      <w:r>
+        <w:rPr>
+          <w:noProof/>
+        </w:rPr>
+        <w:fldChar w:fldCharType="end"/>
+      </w:r>
     </w:p>
     <w:tbl>
       <w:tblPr>
@@ -2484,15 +2481,7 @@
     </w:p>
     <w:p>
       <w:r>
-        <w:t xml:space="preserve">The delay parameter is a loop start delay value used in the beacon scheduling code.  </w:t>
-      </w:r>
-      <w:proofErr w:type="gramStart"/>
-      <w:r>
-        <w:t>It’s</w:t>
-      </w:r>
-      <w:proofErr w:type="gramEnd"/>
-      <w:r>
-        <w:t xml:space="preserve"> value is determined by operating a beacon, and adjusting the value based on the observations of delay by FAROS.</w:t>
+        <w:t>The delay parameter is a loop start delay value used in the beacon scheduling code.  It’s value is determined by operating a beacon, and adjusting the value based on the observations of delay by FAROS.</w:t>
       </w:r>
     </w:p>
     <w:p/>
@@ -2517,31 +2506,7 @@
     <w:p/>
     <w:p>
       <w:r>
-        <w:t xml:space="preserve">Loading software into the controller is done thru the </w:t>
-      </w:r>
-      <w:proofErr w:type="spellStart"/>
-      <w:r>
-        <w:t>Arduino</w:t>
-      </w:r>
-      <w:proofErr w:type="spellEnd"/>
-      <w:r>
-        <w:t xml:space="preserve"> utilities executing on a Raspberry Pi with </w:t>
-      </w:r>
-      <w:proofErr w:type="spellStart"/>
-      <w:r>
-        <w:t>Raspbian</w:t>
-      </w:r>
-      <w:proofErr w:type="spellEnd"/>
-      <w:r>
-        <w:t xml:space="preserve"> Jessie release </w:t>
-      </w:r>
-      <w:proofErr w:type="gramStart"/>
-      <w:r>
-        <w:t>and  USB</w:t>
-      </w:r>
-      <w:proofErr w:type="gramEnd"/>
-      <w:r>
-        <w:t xml:space="preserve"> connection to the controller.</w:t>
+        <w:t>Loading software into the controller is done thru the Arduino utilities executing on a Raspberry Pi with Raspbian Jessie release and  USB connection to the controller.</w:t>
       </w:r>
     </w:p>
     <w:p/>
@@ -2550,13 +2515,8 @@
       <w:pPr>
         <w:pStyle w:val="Heading2"/>
       </w:pPr>
-      <w:proofErr w:type="spellStart"/>
-      <w:r>
-        <w:t>RPi</w:t>
-      </w:r>
-      <w:proofErr w:type="spellEnd"/>
-      <w:r>
-        <w:t xml:space="preserve"> prep</w:t>
+      <w:r>
+        <w:t>RPi prep</w:t>
       </w:r>
     </w:p>
     <w:p/>
@@ -2571,31 +2531,7 @@
     <w:p/>
     <w:p>
       <w:r>
-        <w:t xml:space="preserve">Prepare an SD card with </w:t>
-      </w:r>
-      <w:proofErr w:type="gramStart"/>
-      <w:r>
-        <w:t>an</w:t>
-      </w:r>
-      <w:proofErr w:type="gramEnd"/>
-      <w:r>
-        <w:t xml:space="preserve"> the </w:t>
-      </w:r>
-      <w:proofErr w:type="spellStart"/>
-      <w:r>
-        <w:t>Raspbian</w:t>
-      </w:r>
-      <w:proofErr w:type="spellEnd"/>
-      <w:r>
-        <w:t xml:space="preserve"> Jessie image from the </w:t>
-      </w:r>
-      <w:proofErr w:type="spellStart"/>
-      <w:r>
-        <w:t>raspberrypi</w:t>
-      </w:r>
-      <w:proofErr w:type="spellEnd"/>
-      <w:r>
-        <w:t xml:space="preserve"> web site in the downloads section.</w:t>
+        <w:t>Prepare an SD card with an the Raspbian Jessie image from the raspberrypi web site in the downloads section.</w:t>
       </w:r>
     </w:p>
     <w:p/>
@@ -2632,15 +2568,7 @@
         </w:numPr>
       </w:pPr>
       <w:r>
-        <w:t xml:space="preserve">Login with the </w:t>
-      </w:r>
-      <w:proofErr w:type="spellStart"/>
-      <w:r>
-        <w:t>userid</w:t>
-      </w:r>
-      <w:proofErr w:type="spellEnd"/>
-      <w:r>
-        <w:t xml:space="preserve"> pi, password raspberry.</w:t>
+        <w:t>Login with the userid pi, password raspberry.</w:t>
       </w:r>
     </w:p>
     <w:p>
@@ -2663,15 +2591,8 @@
           <w:numId w:val="4"/>
         </w:numPr>
       </w:pPr>
-      <w:proofErr w:type="spellStart"/>
-      <w:proofErr w:type="gramStart"/>
-      <w:r>
-        <w:t>sudo</w:t>
-      </w:r>
-      <w:proofErr w:type="spellEnd"/>
-      <w:proofErr w:type="gramEnd"/>
-      <w:r>
-        <w:t xml:space="preserve"> apt-get update</w:t>
+      <w:r>
+        <w:t>sudo apt-get update</w:t>
       </w:r>
     </w:p>
     <w:p>
@@ -2682,15 +2603,8 @@
           <w:numId w:val="4"/>
         </w:numPr>
       </w:pPr>
-      <w:proofErr w:type="spellStart"/>
-      <w:proofErr w:type="gramStart"/>
-      <w:r>
-        <w:t>sudo</w:t>
-      </w:r>
-      <w:proofErr w:type="spellEnd"/>
-      <w:proofErr w:type="gramEnd"/>
-      <w:r>
-        <w:t xml:space="preserve"> apt-get upgrade</w:t>
+      <w:r>
+        <w:t>sudo apt-get upgrade</w:t>
       </w:r>
     </w:p>
     <w:p>
@@ -2701,23 +2615,8 @@
           <w:numId w:val="4"/>
         </w:numPr>
       </w:pPr>
-      <w:proofErr w:type="spellStart"/>
-      <w:proofErr w:type="gramStart"/>
-      <w:r>
-        <w:t>sudo</w:t>
-      </w:r>
-      <w:proofErr w:type="spellEnd"/>
-      <w:proofErr w:type="gramEnd"/>
-      <w:r>
-        <w:t xml:space="preserve"> </w:t>
-      </w:r>
-      <w:proofErr w:type="spellStart"/>
-      <w:r>
-        <w:t>rpi</w:t>
-      </w:r>
-      <w:proofErr w:type="spellEnd"/>
-      <w:r>
-        <w:t>-update (updates firmware</w:t>
+      <w:r>
+        <w:t>sudo rpi-update (updates firmware</w:t>
       </w:r>
     </w:p>
     <w:p>
@@ -2728,19 +2627,9 @@
           <w:numId w:val="4"/>
         </w:numPr>
       </w:pPr>
-      <w:proofErr w:type="gramStart"/>
-      <w:r>
-        <w:t>start</w:t>
-      </w:r>
-      <w:proofErr w:type="gramEnd"/>
-      <w:r>
-        <w:t xml:space="preserve"> </w:t>
-      </w:r>
-      <w:proofErr w:type="spellStart"/>
-      <w:r>
-        <w:t>raspi-config</w:t>
-      </w:r>
-      <w:proofErr w:type="spellEnd"/>
+      <w:r>
+        <w:t>start raspi-config</w:t>
+      </w:r>
     </w:p>
     <w:p>
       <w:pPr>
@@ -2750,13 +2639,8 @@
           <w:numId w:val="4"/>
         </w:numPr>
       </w:pPr>
-      <w:proofErr w:type="gramStart"/>
-      <w:r>
-        <w:t>set</w:t>
-      </w:r>
-      <w:proofErr w:type="gramEnd"/>
-      <w:r>
-        <w:t xml:space="preserve"> the time zone to the local time -  Pacific new</w:t>
+      <w:r>
+        <w:t>set the time zone to the local time -  Pacific new</w:t>
       </w:r>
     </w:p>
     <w:p>
@@ -2767,13 +2651,8 @@
           <w:numId w:val="4"/>
         </w:numPr>
       </w:pPr>
-      <w:proofErr w:type="gramStart"/>
-      <w:r>
-        <w:t>pick</w:t>
-      </w:r>
-      <w:proofErr w:type="gramEnd"/>
-      <w:r>
-        <w:t xml:space="preserve"> a hostname</w:t>
+      <w:r>
+        <w:t>pick a hostname</w:t>
       </w:r>
     </w:p>
     <w:p>
@@ -2784,13 +2663,8 @@
           <w:numId w:val="4"/>
         </w:numPr>
       </w:pPr>
-      <w:proofErr w:type="gramStart"/>
-      <w:r>
-        <w:t>expand</w:t>
-      </w:r>
-      <w:proofErr w:type="gramEnd"/>
-      <w:r>
-        <w:t xml:space="preserve"> the file system</w:t>
+      <w:r>
+        <w:t>expand the file system</w:t>
       </w:r>
     </w:p>
     <w:p>
@@ -2808,15 +2682,7 @@
     <w:p/>
     <w:p>
       <w:r>
-        <w:t xml:space="preserve">A unique </w:t>
-      </w:r>
-      <w:proofErr w:type="spellStart"/>
-      <w:r>
-        <w:t>userid</w:t>
-      </w:r>
-      <w:proofErr w:type="spellEnd"/>
-      <w:r>
-        <w:t xml:space="preserve"> can be added if desired.</w:t>
+        <w:t>A unique userid can be added if desired.</w:t>
       </w:r>
     </w:p>
     <w:p/>
@@ -2830,21 +2696,8 @@
     </w:p>
     <w:p/>
     <w:p>
-      <w:proofErr w:type="spellStart"/>
-      <w:r>
-        <w:t>Thjs</w:t>
-      </w:r>
-      <w:proofErr w:type="spellEnd"/>
-      <w:r>
-        <w:t xml:space="preserve"> procedure involves adding packages needed for direct programming of the controller, using the </w:t>
-      </w:r>
-      <w:proofErr w:type="spellStart"/>
-      <w:r>
-        <w:t>Arduino</w:t>
-      </w:r>
-      <w:proofErr w:type="spellEnd"/>
-      <w:r>
-        <w:t xml:space="preserve"> tools, and a USB port</w:t>
+      <w:r>
+        <w:t>Thjs procedure involves adding packages needed for direct programming of the controller, using the Arduino tools, and a USB port</w:t>
       </w:r>
     </w:p>
     <w:p/>
@@ -2856,21 +2709,9 @@
           <w:numId w:val="5"/>
         </w:numPr>
       </w:pPr>
-      <w:proofErr w:type="spellStart"/>
-      <w:proofErr w:type="gramStart"/>
-      <w:r>
-        <w:t>sudo</w:t>
-      </w:r>
-      <w:proofErr w:type="spellEnd"/>
-      <w:proofErr w:type="gramEnd"/>
-      <w:r>
-        <w:t xml:space="preserve"> apt-get install </w:t>
-      </w:r>
-      <w:proofErr w:type="spellStart"/>
-      <w:r>
-        <w:t>arduino</w:t>
-      </w:r>
-      <w:proofErr w:type="spellEnd"/>
+      <w:r>
+        <w:t>sudo apt-get install arduino</w:t>
+      </w:r>
     </w:p>
     <w:p>
       <w:pPr>
@@ -2880,15 +2721,8 @@
           <w:numId w:val="5"/>
         </w:numPr>
       </w:pPr>
-      <w:proofErr w:type="spellStart"/>
-      <w:proofErr w:type="gramStart"/>
-      <w:r>
-        <w:t>sudo</w:t>
-      </w:r>
-      <w:proofErr w:type="spellEnd"/>
-      <w:proofErr w:type="gramEnd"/>
-      <w:r>
-        <w:t xml:space="preserve"> apt-get install microcom</w:t>
+      <w:r>
+        <w:t>sudo apt-get install microcom</w:t>
       </w:r>
     </w:p>
     <w:p>
@@ -2911,15 +2745,8 @@
           <w:numId w:val="5"/>
         </w:numPr>
       </w:pPr>
-      <w:proofErr w:type="spellStart"/>
-      <w:proofErr w:type="gramStart"/>
-      <w:r>
-        <w:t>mkdir</w:t>
-      </w:r>
-      <w:proofErr w:type="spellEnd"/>
-      <w:proofErr w:type="gramEnd"/>
-      <w:r>
-        <w:t xml:space="preserve"> beacon</w:t>
+      <w:r>
+        <w:t>mkdir beacon</w:t>
       </w:r>
     </w:p>
     <w:p>
@@ -2930,17 +2757,10 @@
           <w:numId w:val="5"/>
         </w:numPr>
       </w:pPr>
-      <w:proofErr w:type="spellStart"/>
-      <w:proofErr w:type="gramStart"/>
-      <w:r>
-        <w:t>git</w:t>
-      </w:r>
-      <w:proofErr w:type="spellEnd"/>
-      <w:proofErr w:type="gramEnd"/>
-      <w:r>
-        <w:t xml:space="preserve"> clone </w:t>
-      </w:r>
-      <w:hyperlink r:id="rId9" w:history="1">
+      <w:r>
+        <w:t xml:space="preserve">git clone </w:t>
+      </w:r>
+      <w:hyperlink r:id="rId10" w:history="1">
         <w:r>
           <w:rPr>
             <w:rStyle w:val="Hyperlink"/>
@@ -2958,13 +2778,8 @@
         </w:numPr>
       </w:pPr>
       <w:r>
-        <w:t xml:space="preserve">cd </w:t>
-      </w:r>
-      <w:proofErr w:type="spellStart"/>
-      <w:r>
-        <w:t>leonardoUploader</w:t>
-      </w:r>
-      <w:proofErr w:type="spellEnd"/>
+        <w:t>cd leonardoUploader</w:t>
+      </w:r>
     </w:p>
     <w:p>
       <w:pPr>
@@ -2974,11 +2789,9 @@
           <w:numId w:val="5"/>
         </w:numPr>
       </w:pPr>
-      <w:proofErr w:type="gramStart"/>
       <w:r>
         <w:t>make</w:t>
       </w:r>
-      <w:proofErr w:type="gramEnd"/>
     </w:p>
     <w:p>
       <w:pPr>
@@ -2988,15 +2801,8 @@
           <w:numId w:val="5"/>
         </w:numPr>
       </w:pPr>
-      <w:proofErr w:type="spellStart"/>
-      <w:proofErr w:type="gramStart"/>
-      <w:r>
-        <w:t>sudo</w:t>
-      </w:r>
-      <w:proofErr w:type="spellEnd"/>
-      <w:proofErr w:type="gramEnd"/>
-      <w:r>
-        <w:t xml:space="preserve"> make install</w:t>
+      <w:r>
+        <w:t>sudo make install</w:t>
       </w:r>
     </w:p>
     <w:p>
@@ -3011,39 +2817,7 @@
     </w:p>
     <w:p>
       <w:r>
-        <w:t xml:space="preserve">Plug in the USB cable to a port on the raspberry Pi.   Look to see if it was found by the OS – </w:t>
-      </w:r>
-      <w:proofErr w:type="spellStart"/>
-      <w:r>
-        <w:t>ls</w:t>
-      </w:r>
-      <w:proofErr w:type="spellEnd"/>
-      <w:r>
-        <w:t xml:space="preserve"> –</w:t>
-      </w:r>
-      <w:proofErr w:type="spellStart"/>
-      <w:r>
-        <w:t>laF</w:t>
-      </w:r>
-      <w:proofErr w:type="spellEnd"/>
-      <w:r>
-        <w:t xml:space="preserve"> /</w:t>
-      </w:r>
-      <w:proofErr w:type="spellStart"/>
-      <w:r>
-        <w:t>dev</w:t>
-      </w:r>
-      <w:proofErr w:type="spellEnd"/>
-      <w:r>
-        <w:t>/</w:t>
-      </w:r>
-      <w:proofErr w:type="spellStart"/>
-      <w:r>
-        <w:t>ttyACM</w:t>
-      </w:r>
-      <w:proofErr w:type="spellEnd"/>
-      <w:r>
-        <w:t xml:space="preserve">*  </w:t>
+        <w:t xml:space="preserve">Plug in the USB cable to a port on the raspberry Pi.   Look to see if it was found by the OS – ls –laF /dev/ttyACM*  </w:t>
       </w:r>
     </w:p>
     <w:p/>
@@ -3053,177 +2827,49 @@
           <w:rFonts w:ascii="Courier New" w:hAnsi="Courier New" w:cs="Courier New"/>
         </w:rPr>
       </w:pPr>
-      <w:proofErr w:type="spellStart"/>
-      <w:proofErr w:type="gramStart"/>
       <w:r>
         <w:rPr>
           <w:rFonts w:ascii="Courier New" w:hAnsi="Courier New" w:cs="Courier New"/>
         </w:rPr>
-        <w:t>kevin@estespark</w:t>
-      </w:r>
-      <w:proofErr w:type="spellEnd"/>
-      <w:proofErr w:type="gramEnd"/>
-      <w:r>
+        <w:t>kevin@estespark ~ $ ls -laF /dev/ttyACM*</w:t>
+      </w:r>
+    </w:p>
+    <w:p>
+      <w:pPr>
         <w:rPr>
           <w:rFonts w:ascii="Courier New" w:hAnsi="Courier New" w:cs="Courier New"/>
         </w:rPr>
-        <w:t xml:space="preserve"> ~ $ </w:t>
-      </w:r>
-      <w:proofErr w:type="spellStart"/>
+      </w:pPr>
       <w:r>
         <w:rPr>
           <w:rFonts w:ascii="Courier New" w:hAnsi="Courier New" w:cs="Courier New"/>
         </w:rPr>
-        <w:t>ls</w:t>
-      </w:r>
-      <w:proofErr w:type="spellEnd"/>
-      <w:r>
+        <w:t>crw-rw---T 1 root dialout 166, 0 Feb 17 19:57 /dev/ttyACM0</w:t>
+      </w:r>
+    </w:p>
+    <w:p>
+      <w:pPr>
         <w:rPr>
           <w:rFonts w:ascii="Courier New" w:hAnsi="Courier New" w:cs="Courier New"/>
         </w:rPr>
-        <w:t xml:space="preserve"> -</w:t>
-      </w:r>
-      <w:proofErr w:type="spellStart"/>
+      </w:pPr>
       <w:r>
         <w:rPr>
           <w:rFonts w:ascii="Courier New" w:hAnsi="Courier New" w:cs="Courier New"/>
         </w:rPr>
-        <w:t>laF</w:t>
-      </w:r>
-      <w:proofErr w:type="spellEnd"/>
-      <w:r>
+        <w:t>kevin@estespark ~ $</w:t>
+      </w:r>
+    </w:p>
+    <w:p>
+      <w:pPr>
         <w:rPr>
           <w:rFonts w:ascii="Courier New" w:hAnsi="Courier New" w:cs="Courier New"/>
         </w:rPr>
-        <w:t xml:space="preserve"> /</w:t>
-      </w:r>
-      <w:proofErr w:type="spellStart"/>
-      <w:r>
-        <w:rPr>
-          <w:rFonts w:ascii="Courier New" w:hAnsi="Courier New" w:cs="Courier New"/>
-        </w:rPr>
-        <w:t>dev</w:t>
-      </w:r>
-      <w:proofErr w:type="spellEnd"/>
-      <w:r>
-        <w:rPr>
-          <w:rFonts w:ascii="Courier New" w:hAnsi="Courier New" w:cs="Courier New"/>
-        </w:rPr>
-        <w:t>/</w:t>
-      </w:r>
-      <w:proofErr w:type="spellStart"/>
-      <w:r>
-        <w:rPr>
-          <w:rFonts w:ascii="Courier New" w:hAnsi="Courier New" w:cs="Courier New"/>
-        </w:rPr>
-        <w:t>ttyACM</w:t>
-      </w:r>
-      <w:proofErr w:type="spellEnd"/>
-      <w:r>
-        <w:rPr>
-          <w:rFonts w:ascii="Courier New" w:hAnsi="Courier New" w:cs="Courier New"/>
-        </w:rPr>
-        <w:t>*</w:t>
-      </w:r>
-    </w:p>
-    <w:p>
-      <w:pPr>
-        <w:rPr>
-          <w:rFonts w:ascii="Courier New" w:hAnsi="Courier New" w:cs="Courier New"/>
-        </w:rPr>
-      </w:pPr>
-      <w:proofErr w:type="spellStart"/>
-      <w:proofErr w:type="gramStart"/>
-      <w:r>
-        <w:rPr>
-          <w:rFonts w:ascii="Courier New" w:hAnsi="Courier New" w:cs="Courier New"/>
-        </w:rPr>
-        <w:t>crw</w:t>
-      </w:r>
-      <w:proofErr w:type="gramEnd"/>
-      <w:r>
-        <w:rPr>
-          <w:rFonts w:ascii="Courier New" w:hAnsi="Courier New" w:cs="Courier New"/>
-        </w:rPr>
-        <w:t>-rw</w:t>
-      </w:r>
-      <w:proofErr w:type="spellEnd"/>
-      <w:r>
-        <w:rPr>
-          <w:rFonts w:ascii="Courier New" w:hAnsi="Courier New" w:cs="Courier New"/>
-        </w:rPr>
-        <w:t xml:space="preserve">---T 1 root </w:t>
-      </w:r>
-      <w:proofErr w:type="spellStart"/>
-      <w:r>
-        <w:rPr>
-          <w:rFonts w:ascii="Courier New" w:hAnsi="Courier New" w:cs="Courier New"/>
-        </w:rPr>
-        <w:t>dialout</w:t>
-      </w:r>
-      <w:proofErr w:type="spellEnd"/>
-      <w:r>
-        <w:rPr>
-          <w:rFonts w:ascii="Courier New" w:hAnsi="Courier New" w:cs="Courier New"/>
-        </w:rPr>
-        <w:t xml:space="preserve"> 166, 0 Feb 17 19:57 /</w:t>
-      </w:r>
-      <w:proofErr w:type="spellStart"/>
-      <w:r>
-        <w:rPr>
-          <w:rFonts w:ascii="Courier New" w:hAnsi="Courier New" w:cs="Courier New"/>
-        </w:rPr>
-        <w:t>dev</w:t>
-      </w:r>
-      <w:proofErr w:type="spellEnd"/>
-      <w:r>
-        <w:rPr>
-          <w:rFonts w:ascii="Courier New" w:hAnsi="Courier New" w:cs="Courier New"/>
-        </w:rPr>
-        <w:t>/ttyACM0</w:t>
-      </w:r>
-    </w:p>
-    <w:p>
-      <w:pPr>
-        <w:rPr>
-          <w:rFonts w:ascii="Courier New" w:hAnsi="Courier New" w:cs="Courier New"/>
-        </w:rPr>
-      </w:pPr>
-      <w:proofErr w:type="spellStart"/>
-      <w:proofErr w:type="gramStart"/>
-      <w:r>
-        <w:rPr>
-          <w:rFonts w:ascii="Courier New" w:hAnsi="Courier New" w:cs="Courier New"/>
-        </w:rPr>
-        <w:t>kevin@estespark</w:t>
-      </w:r>
-      <w:proofErr w:type="spellEnd"/>
-      <w:proofErr w:type="gramEnd"/>
-      <w:r>
-        <w:rPr>
-          <w:rFonts w:ascii="Courier New" w:hAnsi="Courier New" w:cs="Courier New"/>
-        </w:rPr>
-        <w:t xml:space="preserve"> ~ $</w:t>
-      </w:r>
-    </w:p>
-    <w:p>
-      <w:pPr>
-        <w:rPr>
-          <w:rFonts w:ascii="Courier New" w:hAnsi="Courier New" w:cs="Courier New"/>
-        </w:rPr>
-      </w:pPr>
-    </w:p>
-    <w:p>
-      <w:r>
-        <w:t xml:space="preserve">This confirms the </w:t>
-      </w:r>
-      <w:proofErr w:type="gramStart"/>
-      <w:r>
-        <w:t>USB port has been found by the OS</w:t>
-      </w:r>
-      <w:proofErr w:type="gramEnd"/>
-      <w:r>
-        <w:t>.</w:t>
+      </w:pPr>
+    </w:p>
+    <w:p>
+      <w:r>
+        <w:t>This confirms the USB port has been found by the OS.</w:t>
       </w:r>
     </w:p>
     <w:p/>
@@ -3238,15 +2884,7 @@
     <w:p/>
     <w:p>
       <w:r>
-        <w:t xml:space="preserve">This procedure uses the </w:t>
-      </w:r>
-      <w:proofErr w:type="spellStart"/>
-      <w:r>
-        <w:t>RPi</w:t>
-      </w:r>
-      <w:proofErr w:type="spellEnd"/>
-      <w:r>
-        <w:t xml:space="preserve"> prepared and configured in the previous section.</w:t>
+        <w:t>This procedure uses the RPi prepared and configured in the previous section.</w:t>
       </w:r>
     </w:p>
     <w:p/>
@@ -3281,17 +2919,10 @@
           <w:numId w:val="7"/>
         </w:numPr>
       </w:pPr>
-      <w:proofErr w:type="spellStart"/>
-      <w:proofErr w:type="gramStart"/>
-      <w:r>
-        <w:t>git</w:t>
-      </w:r>
-      <w:proofErr w:type="spellEnd"/>
-      <w:proofErr w:type="gramEnd"/>
-      <w:r>
-        <w:t xml:space="preserve"> clone </w:t>
-      </w:r>
-      <w:hyperlink r:id="rId10" w:history="1">
+      <w:r>
+        <w:t xml:space="preserve">git clone </w:t>
+      </w:r>
+      <w:hyperlink r:id="rId11" w:history="1">
         <w:r>
           <w:rPr>
             <w:rStyle w:val="Hyperlink"/>
@@ -3311,15 +2942,8 @@
           <w:numId w:val="7"/>
         </w:numPr>
       </w:pPr>
-      <w:proofErr w:type="spellStart"/>
-      <w:proofErr w:type="gramStart"/>
-      <w:r>
-        <w:t>git</w:t>
-      </w:r>
-      <w:proofErr w:type="spellEnd"/>
-      <w:proofErr w:type="gramEnd"/>
-      <w:r>
-        <w:t xml:space="preserve"> checkout VE8AT_1</w:t>
+      <w:r>
+        <w:t>git checkout VE8AT_1</w:t>
       </w:r>
     </w:p>
     <w:p/>
@@ -3329,23 +2953,8 @@
       </w:r>
     </w:p>
     <w:p>
-      <w:proofErr w:type="spellStart"/>
-      <w:proofErr w:type="gramStart"/>
-      <w:r>
-        <w:t>ls</w:t>
-      </w:r>
-      <w:proofErr w:type="spellEnd"/>
-      <w:proofErr w:type="gramEnd"/>
-      <w:r>
-        <w:t xml:space="preserve"> –</w:t>
-      </w:r>
-      <w:proofErr w:type="spellStart"/>
-      <w:r>
-        <w:t>laF</w:t>
-      </w:r>
-      <w:proofErr w:type="spellEnd"/>
-      <w:r>
-        <w:t xml:space="preserve"> *.hex</w:t>
+      <w:r>
+        <w:t>ls –laF *.hex</w:t>
       </w:r>
     </w:p>
     <w:p/>
@@ -3359,120 +2968,112 @@
         <w:rPr>
           <w:rFonts w:ascii="Courier New" w:hAnsi="Courier New" w:cs="Courier New"/>
         </w:rPr>
-        <w:t>K6TD-15in-MBP</w:t>
-      </w:r>
-      <w:proofErr w:type="gramStart"/>
-      <w:r>
+        <w:t>K6TD-15in-MBP:release kevin$ pwd</w:t>
+      </w:r>
+    </w:p>
+    <w:p>
+      <w:pPr>
         <w:rPr>
           <w:rFonts w:ascii="Courier New" w:hAnsi="Courier New" w:cs="Courier New"/>
         </w:rPr>
-        <w:t>:release</w:t>
-      </w:r>
-      <w:proofErr w:type="gramEnd"/>
+      </w:pPr>
       <w:r>
         <w:rPr>
           <w:rFonts w:ascii="Courier New" w:hAnsi="Courier New" w:cs="Courier New"/>
         </w:rPr>
-        <w:t xml:space="preserve"> </w:t>
-      </w:r>
-      <w:proofErr w:type="spellStart"/>
-      <w:r>
+        <w:t>/Users/kevin/working/Ham Radio/IBPV2_VE8AT_version/release</w:t>
+      </w:r>
+    </w:p>
+    <w:p>
+      <w:pPr>
         <w:rPr>
           <w:rFonts w:ascii="Courier New" w:hAnsi="Courier New" w:cs="Courier New"/>
         </w:rPr>
-        <w:t>kevin</w:t>
-      </w:r>
-      <w:proofErr w:type="spellEnd"/>
+      </w:pPr>
       <w:r>
         <w:rPr>
           <w:rFonts w:ascii="Courier New" w:hAnsi="Courier New" w:cs="Courier New"/>
         </w:rPr>
-        <w:t xml:space="preserve">$ </w:t>
-      </w:r>
-      <w:proofErr w:type="spellStart"/>
-      <w:r>
+        <w:t>K6TD-15in-MBP:release kevin$ ll</w:t>
+      </w:r>
+    </w:p>
+    <w:p>
+      <w:pPr>
         <w:rPr>
           <w:rFonts w:ascii="Courier New" w:hAnsi="Courier New" w:cs="Courier New"/>
         </w:rPr>
-        <w:t>pwd</w:t>
-      </w:r>
-      <w:proofErr w:type="spellEnd"/>
-    </w:p>
-    <w:p>
-      <w:pPr>
+      </w:pPr>
+      <w:r>
         <w:rPr>
           <w:rFonts w:ascii="Courier New" w:hAnsi="Courier New" w:cs="Courier New"/>
         </w:rPr>
-      </w:pPr>
-      <w:r>
+        <w:t>total 448</w:t>
+      </w:r>
+    </w:p>
+    <w:p>
+      <w:pPr>
         <w:rPr>
           <w:rFonts w:ascii="Courier New" w:hAnsi="Courier New" w:cs="Courier New"/>
         </w:rPr>
-        <w:t>/Users/</w:t>
-      </w:r>
-      <w:proofErr w:type="spellStart"/>
+      </w:pPr>
       <w:r>
         <w:rPr>
           <w:rFonts w:ascii="Courier New" w:hAnsi="Courier New" w:cs="Courier New"/>
         </w:rPr>
-        <w:t>kevin</w:t>
-      </w:r>
-      <w:proofErr w:type="spellEnd"/>
-      <w:r>
+        <w:t>drwxr-xr-x+  8 kevin  staff    272 Feb 16 19:59 ./</w:t>
+      </w:r>
+    </w:p>
+    <w:p>
+      <w:pPr>
         <w:rPr>
           <w:rFonts w:ascii="Courier New" w:hAnsi="Courier New" w:cs="Courier New"/>
         </w:rPr>
-        <w:t>/working/Ham Radio/IBPV2_VE8AT_version/release</w:t>
-      </w:r>
-    </w:p>
-    <w:p>
-      <w:pPr>
+      </w:pPr>
+      <w:r>
         <w:rPr>
           <w:rFonts w:ascii="Courier New" w:hAnsi="Courier New" w:cs="Courier New"/>
         </w:rPr>
-      </w:pPr>
-      <w:r>
+        <w:t>drwxr-xr-x+ 14 kevin  staff    476 Jan 28 09:31 ../</w:t>
+      </w:r>
+    </w:p>
+    <w:p>
+      <w:pPr>
         <w:rPr>
           <w:rFonts w:ascii="Courier New" w:hAnsi="Courier New" w:cs="Courier New"/>
         </w:rPr>
-        <w:t>K6TD-15in-MBP</w:t>
-      </w:r>
-      <w:proofErr w:type="gramStart"/>
+      </w:pPr>
       <w:r>
         <w:rPr>
           <w:rFonts w:ascii="Courier New" w:hAnsi="Courier New" w:cs="Courier New"/>
         </w:rPr>
-        <w:t>:release</w:t>
-      </w:r>
-      <w:proofErr w:type="gramEnd"/>
-      <w:r>
+        <w:t>-rw-r--r--+  1 kevin  staff  66315 Feb 14 15:14 beacon_2_7f.hex</w:t>
+      </w:r>
+    </w:p>
+    <w:p>
+      <w:pPr>
         <w:rPr>
           <w:rFonts w:ascii="Courier New" w:hAnsi="Courier New" w:cs="Courier New"/>
         </w:rPr>
-        <w:t xml:space="preserve"> </w:t>
-      </w:r>
-      <w:proofErr w:type="spellStart"/>
+      </w:pPr>
       <w:r>
         <w:rPr>
           <w:rFonts w:ascii="Courier New" w:hAnsi="Courier New" w:cs="Courier New"/>
         </w:rPr>
-        <w:t>kevin</w:t>
-      </w:r>
-      <w:proofErr w:type="spellEnd"/>
-      <w:r>
+        <w:t>-rw-r--r--+  1 kevin  staff  70017 Feb 16 10:34 beacon_2_8a.hex</w:t>
+      </w:r>
+    </w:p>
+    <w:p>
+      <w:pPr>
         <w:rPr>
           <w:rFonts w:ascii="Courier New" w:hAnsi="Courier New" w:cs="Courier New"/>
         </w:rPr>
-        <w:t xml:space="preserve">$ </w:t>
-      </w:r>
-      <w:proofErr w:type="spellStart"/>
+      </w:pPr>
       <w:r>
         <w:rPr>
           <w:rFonts w:ascii="Courier New" w:hAnsi="Courier New" w:cs="Courier New"/>
         </w:rPr>
-        <w:t>ll</w:t>
-      </w:r>
-      <w:proofErr w:type="spellEnd"/>
+        <w:t>-rw-r--r--+  1 kevin  staff  70017 Feb 16 19:59 beacon_2_8b.hex</w:t>
+      </w:r>
     </w:p>
     <w:p>
       <w:pPr>
@@ -3480,420 +3081,50 @@
           <w:rFonts w:ascii="Courier New" w:hAnsi="Courier New" w:cs="Courier New"/>
         </w:rPr>
       </w:pPr>
-      <w:proofErr w:type="gramStart"/>
       <w:r>
         <w:rPr>
           <w:rFonts w:ascii="Courier New" w:hAnsi="Courier New" w:cs="Courier New"/>
         </w:rPr>
-        <w:t>total</w:t>
-      </w:r>
-      <w:proofErr w:type="gramEnd"/>
-      <w:r>
+        <w:t>-rw-r--r--+  1 kevin  staff     33 Feb 14 15:15 md5sum_2_7f</w:t>
+      </w:r>
+    </w:p>
+    <w:p>
+      <w:pPr>
         <w:rPr>
           <w:rFonts w:ascii="Courier New" w:hAnsi="Courier New" w:cs="Courier New"/>
         </w:rPr>
-        <w:t xml:space="preserve"> 448</w:t>
-      </w:r>
-    </w:p>
-    <w:p>
-      <w:pPr>
+      </w:pPr>
+      <w:r>
         <w:rPr>
           <w:rFonts w:ascii="Courier New" w:hAnsi="Courier New" w:cs="Courier New"/>
         </w:rPr>
-      </w:pPr>
-      <w:proofErr w:type="spellStart"/>
-      <w:proofErr w:type="gramStart"/>
-      <w:r>
+        <w:t>-rw-r--r--+  1 kevin  staff     33 Feb 16 10:34 md5sum_2_8a</w:t>
+      </w:r>
+    </w:p>
+    <w:p>
+      <w:pPr>
         <w:rPr>
           <w:rFonts w:ascii="Courier New" w:hAnsi="Courier New" w:cs="Courier New"/>
         </w:rPr>
-        <w:t>drwxr</w:t>
-      </w:r>
-      <w:proofErr w:type="spellEnd"/>
-      <w:proofErr w:type="gramEnd"/>
+      </w:pPr>
       <w:r>
         <w:rPr>
           <w:rFonts w:ascii="Courier New" w:hAnsi="Courier New" w:cs="Courier New"/>
         </w:rPr>
-        <w:t>-</w:t>
-      </w:r>
-      <w:proofErr w:type="spellStart"/>
-      <w:r>
+        <w:t>-rw-r--r--+  1 kevin  staff     33 Feb 16 19:59 md5sum_2_8b</w:t>
+      </w:r>
+    </w:p>
+    <w:p>
+      <w:pPr>
         <w:rPr>
           <w:rFonts w:ascii="Courier New" w:hAnsi="Courier New" w:cs="Courier New"/>
         </w:rPr>
-        <w:t>xr</w:t>
-      </w:r>
-      <w:proofErr w:type="spellEnd"/>
+      </w:pPr>
       <w:r>
         <w:rPr>
           <w:rFonts w:ascii="Courier New" w:hAnsi="Courier New" w:cs="Courier New"/>
         </w:rPr>
-        <w:t xml:space="preserve">-x+  8 </w:t>
-      </w:r>
-      <w:proofErr w:type="spellStart"/>
-      <w:r>
-        <w:rPr>
-          <w:rFonts w:ascii="Courier New" w:hAnsi="Courier New" w:cs="Courier New"/>
-        </w:rPr>
-        <w:t>kevin</w:t>
-      </w:r>
-      <w:proofErr w:type="spellEnd"/>
-      <w:r>
-        <w:rPr>
-          <w:rFonts w:ascii="Courier New" w:hAnsi="Courier New" w:cs="Courier New"/>
-        </w:rPr>
-        <w:t xml:space="preserve">  staff    272 Feb 16 19:59 ./</w:t>
-      </w:r>
-    </w:p>
-    <w:p>
-      <w:pPr>
-        <w:rPr>
-          <w:rFonts w:ascii="Courier New" w:hAnsi="Courier New" w:cs="Courier New"/>
-        </w:rPr>
-      </w:pPr>
-      <w:proofErr w:type="spellStart"/>
-      <w:proofErr w:type="gramStart"/>
-      <w:r>
-        <w:rPr>
-          <w:rFonts w:ascii="Courier New" w:hAnsi="Courier New" w:cs="Courier New"/>
-        </w:rPr>
-        <w:t>drwxr</w:t>
-      </w:r>
-      <w:proofErr w:type="spellEnd"/>
-      <w:proofErr w:type="gramEnd"/>
-      <w:r>
-        <w:rPr>
-          <w:rFonts w:ascii="Courier New" w:hAnsi="Courier New" w:cs="Courier New"/>
-        </w:rPr>
-        <w:t>-</w:t>
-      </w:r>
-      <w:proofErr w:type="spellStart"/>
-      <w:r>
-        <w:rPr>
-          <w:rFonts w:ascii="Courier New" w:hAnsi="Courier New" w:cs="Courier New"/>
-        </w:rPr>
-        <w:t>xr</w:t>
-      </w:r>
-      <w:proofErr w:type="spellEnd"/>
-      <w:r>
-        <w:rPr>
-          <w:rFonts w:ascii="Courier New" w:hAnsi="Courier New" w:cs="Courier New"/>
-        </w:rPr>
-        <w:t xml:space="preserve">-x+ 14 </w:t>
-      </w:r>
-      <w:proofErr w:type="spellStart"/>
-      <w:r>
-        <w:rPr>
-          <w:rFonts w:ascii="Courier New" w:hAnsi="Courier New" w:cs="Courier New"/>
-        </w:rPr>
-        <w:t>kevin</w:t>
-      </w:r>
-      <w:proofErr w:type="spellEnd"/>
-      <w:r>
-        <w:rPr>
-          <w:rFonts w:ascii="Courier New" w:hAnsi="Courier New" w:cs="Courier New"/>
-        </w:rPr>
-        <w:t xml:space="preserve">  staff    476 Jan 28 09:31 ../</w:t>
-      </w:r>
-    </w:p>
-    <w:p>
-      <w:pPr>
-        <w:rPr>
-          <w:rFonts w:ascii="Courier New" w:hAnsi="Courier New" w:cs="Courier New"/>
-        </w:rPr>
-      </w:pPr>
-      <w:r>
-        <w:rPr>
-          <w:rFonts w:ascii="Courier New" w:hAnsi="Courier New" w:cs="Courier New"/>
-        </w:rPr>
-        <w:t>-</w:t>
-      </w:r>
-      <w:proofErr w:type="spellStart"/>
-      <w:proofErr w:type="gramStart"/>
-      <w:r>
-        <w:rPr>
-          <w:rFonts w:ascii="Courier New" w:hAnsi="Courier New" w:cs="Courier New"/>
-        </w:rPr>
-        <w:t>rw</w:t>
-      </w:r>
-      <w:proofErr w:type="spellEnd"/>
-      <w:proofErr w:type="gramEnd"/>
-      <w:r>
-        <w:rPr>
-          <w:rFonts w:ascii="Courier New" w:hAnsi="Courier New" w:cs="Courier New"/>
-        </w:rPr>
-        <w:t xml:space="preserve">-r--r--+  1 </w:t>
-      </w:r>
-      <w:proofErr w:type="spellStart"/>
-      <w:r>
-        <w:rPr>
-          <w:rFonts w:ascii="Courier New" w:hAnsi="Courier New" w:cs="Courier New"/>
-        </w:rPr>
-        <w:t>kevin</w:t>
-      </w:r>
-      <w:proofErr w:type="spellEnd"/>
-      <w:r>
-        <w:rPr>
-          <w:rFonts w:ascii="Courier New" w:hAnsi="Courier New" w:cs="Courier New"/>
-        </w:rPr>
-        <w:t xml:space="preserve">  staff  66315 Feb 14 15:14 beacon_2_7f.hex</w:t>
-      </w:r>
-    </w:p>
-    <w:p>
-      <w:pPr>
-        <w:rPr>
-          <w:rFonts w:ascii="Courier New" w:hAnsi="Courier New" w:cs="Courier New"/>
-        </w:rPr>
-      </w:pPr>
-      <w:r>
-        <w:rPr>
-          <w:rFonts w:ascii="Courier New" w:hAnsi="Courier New" w:cs="Courier New"/>
-        </w:rPr>
-        <w:t>-</w:t>
-      </w:r>
-      <w:proofErr w:type="spellStart"/>
-      <w:proofErr w:type="gramStart"/>
-      <w:r>
-        <w:rPr>
-          <w:rFonts w:ascii="Courier New" w:hAnsi="Courier New" w:cs="Courier New"/>
-        </w:rPr>
-        <w:t>rw</w:t>
-      </w:r>
-      <w:proofErr w:type="spellEnd"/>
-      <w:proofErr w:type="gramEnd"/>
-      <w:r>
-        <w:rPr>
-          <w:rFonts w:ascii="Courier New" w:hAnsi="Courier New" w:cs="Courier New"/>
-        </w:rPr>
-        <w:t xml:space="preserve">-r--r--+  1 </w:t>
-      </w:r>
-      <w:proofErr w:type="spellStart"/>
-      <w:r>
-        <w:rPr>
-          <w:rFonts w:ascii="Courier New" w:hAnsi="Courier New" w:cs="Courier New"/>
-        </w:rPr>
-        <w:t>kevin</w:t>
-      </w:r>
-      <w:proofErr w:type="spellEnd"/>
-      <w:r>
-        <w:rPr>
-          <w:rFonts w:ascii="Courier New" w:hAnsi="Courier New" w:cs="Courier New"/>
-        </w:rPr>
-        <w:t xml:space="preserve">  staff  70017 Feb 16 10:34 beacon_2_8a.hex</w:t>
-      </w:r>
-    </w:p>
-    <w:p>
-      <w:pPr>
-        <w:rPr>
-          <w:rFonts w:ascii="Courier New" w:hAnsi="Courier New" w:cs="Courier New"/>
-        </w:rPr>
-      </w:pPr>
-      <w:r>
-        <w:rPr>
-          <w:rFonts w:ascii="Courier New" w:hAnsi="Courier New" w:cs="Courier New"/>
-        </w:rPr>
-        <w:t>-</w:t>
-      </w:r>
-      <w:proofErr w:type="spellStart"/>
-      <w:proofErr w:type="gramStart"/>
-      <w:r>
-        <w:rPr>
-          <w:rFonts w:ascii="Courier New" w:hAnsi="Courier New" w:cs="Courier New"/>
-        </w:rPr>
-        <w:t>rw</w:t>
-      </w:r>
-      <w:proofErr w:type="spellEnd"/>
-      <w:proofErr w:type="gramEnd"/>
-      <w:r>
-        <w:rPr>
-          <w:rFonts w:ascii="Courier New" w:hAnsi="Courier New" w:cs="Courier New"/>
-        </w:rPr>
-        <w:t xml:space="preserve">-r--r--+  1 </w:t>
-      </w:r>
-      <w:proofErr w:type="spellStart"/>
-      <w:r>
-        <w:rPr>
-          <w:rFonts w:ascii="Courier New" w:hAnsi="Courier New" w:cs="Courier New"/>
-        </w:rPr>
-        <w:t>kevin</w:t>
-      </w:r>
-      <w:proofErr w:type="spellEnd"/>
-      <w:r>
-        <w:rPr>
-          <w:rFonts w:ascii="Courier New" w:hAnsi="Courier New" w:cs="Courier New"/>
-        </w:rPr>
-        <w:t xml:space="preserve">  staff  70017 Feb 16 19:59 beacon_2_8b.hex</w:t>
-      </w:r>
-    </w:p>
-    <w:p>
-      <w:pPr>
-        <w:rPr>
-          <w:rFonts w:ascii="Courier New" w:hAnsi="Courier New" w:cs="Courier New"/>
-        </w:rPr>
-      </w:pPr>
-      <w:r>
-        <w:rPr>
-          <w:rFonts w:ascii="Courier New" w:hAnsi="Courier New" w:cs="Courier New"/>
-        </w:rPr>
-        <w:t>-</w:t>
-      </w:r>
-      <w:proofErr w:type="spellStart"/>
-      <w:proofErr w:type="gramStart"/>
-      <w:r>
-        <w:rPr>
-          <w:rFonts w:ascii="Courier New" w:hAnsi="Courier New" w:cs="Courier New"/>
-        </w:rPr>
-        <w:t>rw</w:t>
-      </w:r>
-      <w:proofErr w:type="spellEnd"/>
-      <w:proofErr w:type="gramEnd"/>
-      <w:r>
-        <w:rPr>
-          <w:rFonts w:ascii="Courier New" w:hAnsi="Courier New" w:cs="Courier New"/>
-        </w:rPr>
-        <w:t xml:space="preserve">-r--r--+  1 </w:t>
-      </w:r>
-      <w:proofErr w:type="spellStart"/>
-      <w:r>
-        <w:rPr>
-          <w:rFonts w:ascii="Courier New" w:hAnsi="Courier New" w:cs="Courier New"/>
-        </w:rPr>
-        <w:t>kevin</w:t>
-      </w:r>
-      <w:proofErr w:type="spellEnd"/>
-      <w:r>
-        <w:rPr>
-          <w:rFonts w:ascii="Courier New" w:hAnsi="Courier New" w:cs="Courier New"/>
-        </w:rPr>
-        <w:t xml:space="preserve">  staff     33 Feb 14 15:15 md5sum_2_7f</w:t>
-      </w:r>
-    </w:p>
-    <w:p>
-      <w:pPr>
-        <w:rPr>
-          <w:rFonts w:ascii="Courier New" w:hAnsi="Courier New" w:cs="Courier New"/>
-        </w:rPr>
-      </w:pPr>
-      <w:r>
-        <w:rPr>
-          <w:rFonts w:ascii="Courier New" w:hAnsi="Courier New" w:cs="Courier New"/>
-        </w:rPr>
-        <w:t>-</w:t>
-      </w:r>
-      <w:proofErr w:type="spellStart"/>
-      <w:proofErr w:type="gramStart"/>
-      <w:r>
-        <w:rPr>
-          <w:rFonts w:ascii="Courier New" w:hAnsi="Courier New" w:cs="Courier New"/>
-        </w:rPr>
-        <w:t>rw</w:t>
-      </w:r>
-      <w:proofErr w:type="spellEnd"/>
-      <w:proofErr w:type="gramEnd"/>
-      <w:r>
-        <w:rPr>
-          <w:rFonts w:ascii="Courier New" w:hAnsi="Courier New" w:cs="Courier New"/>
-        </w:rPr>
-        <w:t xml:space="preserve">-r--r--+  1 </w:t>
-      </w:r>
-      <w:proofErr w:type="spellStart"/>
-      <w:r>
-        <w:rPr>
-          <w:rFonts w:ascii="Courier New" w:hAnsi="Courier New" w:cs="Courier New"/>
-        </w:rPr>
-        <w:t>kevin</w:t>
-      </w:r>
-      <w:proofErr w:type="spellEnd"/>
-      <w:r>
-        <w:rPr>
-          <w:rFonts w:ascii="Courier New" w:hAnsi="Courier New" w:cs="Courier New"/>
-        </w:rPr>
-        <w:t xml:space="preserve">  staff     33 Feb 16 10:34 md5sum_2_8a</w:t>
-      </w:r>
-    </w:p>
-    <w:p>
-      <w:pPr>
-        <w:rPr>
-          <w:rFonts w:ascii="Courier New" w:hAnsi="Courier New" w:cs="Courier New"/>
-        </w:rPr>
-      </w:pPr>
-      <w:r>
-        <w:rPr>
-          <w:rFonts w:ascii="Courier New" w:hAnsi="Courier New" w:cs="Courier New"/>
-        </w:rPr>
-        <w:t>-</w:t>
-      </w:r>
-      <w:proofErr w:type="spellStart"/>
-      <w:proofErr w:type="gramStart"/>
-      <w:r>
-        <w:rPr>
-          <w:rFonts w:ascii="Courier New" w:hAnsi="Courier New" w:cs="Courier New"/>
-        </w:rPr>
-        <w:t>rw</w:t>
-      </w:r>
-      <w:proofErr w:type="spellEnd"/>
-      <w:proofErr w:type="gramEnd"/>
-      <w:r>
-        <w:rPr>
-          <w:rFonts w:ascii="Courier New" w:hAnsi="Courier New" w:cs="Courier New"/>
-        </w:rPr>
-        <w:t xml:space="preserve">-r--r--+  1 </w:t>
-      </w:r>
-      <w:proofErr w:type="spellStart"/>
-      <w:r>
-        <w:rPr>
-          <w:rFonts w:ascii="Courier New" w:hAnsi="Courier New" w:cs="Courier New"/>
-        </w:rPr>
-        <w:t>kevin</w:t>
-      </w:r>
-      <w:proofErr w:type="spellEnd"/>
-      <w:r>
-        <w:rPr>
-          <w:rFonts w:ascii="Courier New" w:hAnsi="Courier New" w:cs="Courier New"/>
-        </w:rPr>
-        <w:t xml:space="preserve">  staff     33 Feb 16 19:59 md5sum_2_8b</w:t>
-      </w:r>
-    </w:p>
-    <w:p>
-      <w:pPr>
-        <w:rPr>
-          <w:rFonts w:ascii="Courier New" w:hAnsi="Courier New" w:cs="Courier New"/>
-        </w:rPr>
-      </w:pPr>
-      <w:r>
-        <w:rPr>
-          <w:rFonts w:ascii="Courier New" w:hAnsi="Courier New" w:cs="Courier New"/>
-        </w:rPr>
-        <w:t>K6TD-15in-MBP</w:t>
-      </w:r>
-      <w:proofErr w:type="gramStart"/>
-      <w:r>
-        <w:rPr>
-          <w:rFonts w:ascii="Courier New" w:hAnsi="Courier New" w:cs="Courier New"/>
-        </w:rPr>
-        <w:t>:release</w:t>
-      </w:r>
-      <w:proofErr w:type="gramEnd"/>
-      <w:r>
-        <w:rPr>
-          <w:rFonts w:ascii="Courier New" w:hAnsi="Courier New" w:cs="Courier New"/>
-        </w:rPr>
-        <w:t xml:space="preserve"> </w:t>
-      </w:r>
-      <w:proofErr w:type="spellStart"/>
-      <w:r>
-        <w:rPr>
-          <w:rFonts w:ascii="Courier New" w:hAnsi="Courier New" w:cs="Courier New"/>
-        </w:rPr>
-        <w:t>kevin</w:t>
-      </w:r>
-      <w:proofErr w:type="spellEnd"/>
-      <w:r>
-        <w:rPr>
-          <w:rFonts w:ascii="Courier New" w:hAnsi="Courier New" w:cs="Courier New"/>
-        </w:rPr>
-        <w:t>$</w:t>
+        <w:t>K6TD-15in-MBP:release kevin$</w:t>
       </w:r>
     </w:p>
     <w:p/>
@@ -3922,23 +3153,8 @@
           <w:numId w:val="8"/>
         </w:numPr>
       </w:pPr>
-      <w:proofErr w:type="spellStart"/>
-      <w:proofErr w:type="gramStart"/>
-      <w:r>
-        <w:t>arduinoUploader</w:t>
-      </w:r>
-      <w:proofErr w:type="spellEnd"/>
-      <w:proofErr w:type="gramEnd"/>
-      <w:r>
-        <w:t xml:space="preserve"> /</w:t>
-      </w:r>
-      <w:proofErr w:type="spellStart"/>
-      <w:r>
-        <w:t>dev</w:t>
-      </w:r>
-      <w:proofErr w:type="spellEnd"/>
-      <w:r>
-        <w:t>/ttyACM0 beacon_&lt;release&gt;.hex</w:t>
+      <w:r>
+        <w:t>arduinoUploader /dev/ttyACM0 beacon_&lt;release&gt;.hex</w:t>
       </w:r>
     </w:p>
     <w:p>
@@ -3977,15 +3193,7 @@
         <w:ind w:left="360"/>
       </w:pPr>
       <w:r>
-        <w:t xml:space="preserve">To update the files from </w:t>
-      </w:r>
-      <w:proofErr w:type="spellStart"/>
-      <w:r>
-        <w:t>git</w:t>
-      </w:r>
-      <w:proofErr w:type="spellEnd"/>
-      <w:r>
-        <w:t>:</w:t>
+        <w:t>To update the files from git:</w:t>
       </w:r>
     </w:p>
     <w:p>
@@ -4008,15 +3216,8 @@
           <w:numId w:val="9"/>
         </w:numPr>
       </w:pPr>
-      <w:proofErr w:type="spellStart"/>
-      <w:proofErr w:type="gramStart"/>
-      <w:r>
-        <w:t>git</w:t>
-      </w:r>
-      <w:proofErr w:type="spellEnd"/>
-      <w:proofErr w:type="gramEnd"/>
-      <w:r>
-        <w:t xml:space="preserve"> </w:t>
+      <w:r>
+        <w:t xml:space="preserve">git </w:t>
       </w:r>
       <w:r>
         <w:t>pull origin VE8AT_1</w:t>
@@ -4035,15 +3236,7 @@
     <w:p/>
     <w:p>
       <w:r>
-        <w:t xml:space="preserve">This procedure describes connecting to the controller thru the </w:t>
-      </w:r>
-      <w:proofErr w:type="spellStart"/>
-      <w:r>
-        <w:t>RPi</w:t>
-      </w:r>
-      <w:proofErr w:type="spellEnd"/>
-      <w:r>
-        <w:t xml:space="preserve"> configured above as a console, for parameter configuration.</w:t>
+        <w:t>This procedure describes connecting to the controller thru the RPi configured above as a console, for parameter configuration.</w:t>
       </w:r>
     </w:p>
     <w:p/>
@@ -4056,13 +3249,8 @@
         </w:numPr>
       </w:pPr>
       <w:r>
-        <w:t xml:space="preserve">Connect the USB cable between the controller and the </w:t>
-      </w:r>
-      <w:proofErr w:type="spellStart"/>
-      <w:r>
-        <w:t>RPi</w:t>
-      </w:r>
-      <w:proofErr w:type="spellEnd"/>
+        <w:t>Connect the USB cable between the controller and the RPi</w:t>
+      </w:r>
     </w:p>
     <w:p>
       <w:pPr>
@@ -4073,31 +3261,7 @@
         </w:numPr>
       </w:pPr>
       <w:r>
-        <w:t xml:space="preserve">Verify USB port is present – </w:t>
-      </w:r>
-      <w:proofErr w:type="spellStart"/>
-      <w:r>
-        <w:t>ls</w:t>
-      </w:r>
-      <w:proofErr w:type="spellEnd"/>
-      <w:r>
-        <w:t xml:space="preserve"> –</w:t>
-      </w:r>
-      <w:proofErr w:type="spellStart"/>
-      <w:r>
-        <w:t>laF</w:t>
-      </w:r>
-      <w:proofErr w:type="spellEnd"/>
-      <w:r>
-        <w:t xml:space="preserve"> /</w:t>
-      </w:r>
-      <w:proofErr w:type="spellStart"/>
-      <w:r>
-        <w:t>dev</w:t>
-      </w:r>
-      <w:proofErr w:type="spellEnd"/>
-      <w:r>
-        <w:t>/ttyACM0</w:t>
+        <w:t>Verify USB port is present – ls –laF /dev/ttyACM0</w:t>
       </w:r>
     </w:p>
     <w:p>
@@ -4109,15 +3273,7 @@
         </w:numPr>
       </w:pPr>
       <w:r>
-        <w:t>Start the terminal program – microcom –p  /</w:t>
-      </w:r>
-      <w:proofErr w:type="spellStart"/>
-      <w:r>
-        <w:t>dev</w:t>
-      </w:r>
-      <w:proofErr w:type="spellEnd"/>
-      <w:r>
-        <w:t>/ttyACM0 –speed 115200</w:t>
+        <w:t>Start the terminal program – microcom –p  /dev/ttyACM0 –speed 115200</w:t>
       </w:r>
     </w:p>
     <w:p>
@@ -4153,15 +3309,7 @@
         </w:numPr>
       </w:pPr>
       <w:r>
-        <w:t>Restart microcom –p /</w:t>
-      </w:r>
-      <w:proofErr w:type="spellStart"/>
-      <w:r>
-        <w:t>dev</w:t>
-      </w:r>
-      <w:proofErr w:type="spellEnd"/>
-      <w:r>
-        <w:t>/ttyACM0 –speed 115200 (usually up arrow will get you this command back).</w:t>
+        <w:t>Restart microcom –p /dev/ttyACM0 –speed 115200 (usually up arrow will get you this command back).</w:t>
       </w:r>
     </w:p>
     <w:p>
@@ -4190,15 +3338,13 @@
     </w:p>
     <w:p/>
     <w:p>
-      <w:bookmarkStart w:id="0" w:name="_GoBack"/>
-      <w:bookmarkEnd w:id="0"/>
       <w:r>
         <w:t xml:space="preserve"> </w:t>
       </w:r>
     </w:p>
     <w:sectPr>
-      <w:footerReference w:type="even" r:id="rId11"/>
-      <w:footerReference w:type="default" r:id="rId12"/>
+      <w:footerReference w:type="even" r:id="rId12"/>
+      <w:footerReference w:type="default" r:id="rId13"/>
       <w:pgSz w:w="12240" w:h="15840"/>
       <w:pgMar w:top="1440" w:right="1800" w:bottom="1440" w:left="1800" w:header="720" w:footer="720" w:gutter="0"/>
       <w:cols w:space="720"/>
@@ -4269,6 +3415,7 @@
         <w:temporary/>
         <w:showingPlcHdr/>
       </w:sdtPr>
+      <w:sdtEndPr/>
       <w:sdtContent>
         <w:r>
           <w:t>[Type text]</w:t>
@@ -4287,6 +3434,7 @@
         <w:temporary/>
         <w:showingPlcHdr/>
       </w:sdtPr>
+      <w:sdtEndPr/>
       <w:sdtContent>
         <w:r>
           <w:t>[Type text]</w:t>
@@ -4305,6 +3453,7 @@
         <w:temporary/>
         <w:showingPlcHdr/>
       </w:sdtPr>
+      <w:sdtEndPr/>
       <w:sdtContent>
         <w:r>
           <w:t>[Type text]</w:t>
@@ -4348,7 +3497,7 @@
         <w:rStyle w:val="PageNumber"/>
         <w:noProof/>
       </w:rPr>
-      <w:t>8</w:t>
+      <w:t>1</w:t>
     </w:r>
     <w:r>
       <w:rPr>
@@ -5258,6 +4407,119 @@
       </w:pPr>
     </w:lvl>
   </w:abstractNum>
+  <w:abstractNum w:abstractNumId="10">
+    <w:nsid w:val="7C633606"/>
+    <w:multiLevelType w:val="hybridMultilevel"/>
+    <w:tmpl w:val="FB405624"/>
+    <w:lvl w:ilvl="0" w:tplc="DA687C1E">
+      <w:start w:val="8"/>
+      <w:numFmt w:val="bullet"/>
+      <w:lvlText w:val="-"/>
+      <w:lvlJc w:val="left"/>
+      <w:pPr>
+        <w:ind w:left="720" w:hanging="360"/>
+      </w:pPr>
+      <w:rPr>
+        <w:rFonts w:ascii="Cambria" w:eastAsiaTheme="minorEastAsia" w:hAnsi="Cambria" w:cstheme="minorBidi" w:hint="default"/>
+      </w:rPr>
+    </w:lvl>
+    <w:lvl w:ilvl="1" w:tplc="04090003" w:tentative="1">
+      <w:start w:val="1"/>
+      <w:numFmt w:val="bullet"/>
+      <w:lvlText w:val="o"/>
+      <w:lvlJc w:val="left"/>
+      <w:pPr>
+        <w:ind w:left="1440" w:hanging="360"/>
+      </w:pPr>
+      <w:rPr>
+        <w:rFonts w:ascii="Courier New" w:hAnsi="Courier New" w:hint="default"/>
+      </w:rPr>
+    </w:lvl>
+    <w:lvl w:ilvl="2" w:tplc="04090005" w:tentative="1">
+      <w:start w:val="1"/>
+      <w:numFmt w:val="bullet"/>
+      <w:lvlText w:val=""/>
+      <w:lvlJc w:val="left"/>
+      <w:pPr>
+        <w:ind w:left="2160" w:hanging="360"/>
+      </w:pPr>
+      <w:rPr>
+        <w:rFonts w:ascii="Wingdings" w:hAnsi="Wingdings" w:hint="default"/>
+      </w:rPr>
+    </w:lvl>
+    <w:lvl w:ilvl="3" w:tplc="04090001" w:tentative="1">
+      <w:start w:val="1"/>
+      <w:numFmt w:val="bullet"/>
+      <w:lvlText w:val=""/>
+      <w:lvlJc w:val="left"/>
+      <w:pPr>
+        <w:ind w:left="2880" w:hanging="360"/>
+      </w:pPr>
+      <w:rPr>
+        <w:rFonts w:ascii="Symbol" w:hAnsi="Symbol" w:hint="default"/>
+      </w:rPr>
+    </w:lvl>
+    <w:lvl w:ilvl="4" w:tplc="04090003" w:tentative="1">
+      <w:start w:val="1"/>
+      <w:numFmt w:val="bullet"/>
+      <w:lvlText w:val="o"/>
+      <w:lvlJc w:val="left"/>
+      <w:pPr>
+        <w:ind w:left="3600" w:hanging="360"/>
+      </w:pPr>
+      <w:rPr>
+        <w:rFonts w:ascii="Courier New" w:hAnsi="Courier New" w:hint="default"/>
+      </w:rPr>
+    </w:lvl>
+    <w:lvl w:ilvl="5" w:tplc="04090005" w:tentative="1">
+      <w:start w:val="1"/>
+      <w:numFmt w:val="bullet"/>
+      <w:lvlText w:val=""/>
+      <w:lvlJc w:val="left"/>
+      <w:pPr>
+        <w:ind w:left="4320" w:hanging="360"/>
+      </w:pPr>
+      <w:rPr>
+        <w:rFonts w:ascii="Wingdings" w:hAnsi="Wingdings" w:hint="default"/>
+      </w:rPr>
+    </w:lvl>
+    <w:lvl w:ilvl="6" w:tplc="04090001" w:tentative="1">
+      <w:start w:val="1"/>
+      <w:numFmt w:val="bullet"/>
+      <w:lvlText w:val=""/>
+      <w:lvlJc w:val="left"/>
+      <w:pPr>
+        <w:ind w:left="5040" w:hanging="360"/>
+      </w:pPr>
+      <w:rPr>
+        <w:rFonts w:ascii="Symbol" w:hAnsi="Symbol" w:hint="default"/>
+      </w:rPr>
+    </w:lvl>
+    <w:lvl w:ilvl="7" w:tplc="04090003" w:tentative="1">
+      <w:start w:val="1"/>
+      <w:numFmt w:val="bullet"/>
+      <w:lvlText w:val="o"/>
+      <w:lvlJc w:val="left"/>
+      <w:pPr>
+        <w:ind w:left="5760" w:hanging="360"/>
+      </w:pPr>
+      <w:rPr>
+        <w:rFonts w:ascii="Courier New" w:hAnsi="Courier New" w:hint="default"/>
+      </w:rPr>
+    </w:lvl>
+    <w:lvl w:ilvl="8" w:tplc="04090005" w:tentative="1">
+      <w:start w:val="1"/>
+      <w:numFmt w:val="bullet"/>
+      <w:lvlText w:val=""/>
+      <w:lvlJc w:val="left"/>
+      <w:pPr>
+        <w:ind w:left="6480" w:hanging="360"/>
+      </w:pPr>
+      <w:rPr>
+        <w:rFonts w:ascii="Wingdings" w:hAnsi="Wingdings" w:hint="default"/>
+      </w:rPr>
+    </w:lvl>
+  </w:abstractNum>
   <w:num w:numId="1">
     <w:abstractNumId w:val="9"/>
   </w:num>
@@ -5287,6 +4549,9 @@
   </w:num>
   <w:num w:numId="10">
     <w:abstractNumId w:val="5"/>
+  </w:num>
+  <w:num w:numId="11">
+    <w:abstractNumId w:val="10"/>
   </w:num>
 </w:numbering>
 </file>
@@ -5519,7 +4784,6 @@
   <w:style w:type="character" w:default="1" w:styleId="DefaultParagraphFont">
     <w:name w:val="Default Paragraph Font"/>
     <w:uiPriority w:val="1"/>
-    <w:semiHidden/>
     <w:unhideWhenUsed/>
   </w:style>
   <w:style w:type="table" w:default="1" w:styleId="TableNormal">
@@ -5795,6 +5059,33 @@
     <w:rPr>
       <w:color w:val="0000FF" w:themeColor="hyperlink"/>
       <w:u w:val="single"/>
+    </w:rPr>
+  </w:style>
+  <w:style w:type="paragraph" w:styleId="BalloonText">
+    <w:name w:val="Balloon Text"/>
+    <w:basedOn w:val="Normal"/>
+    <w:link w:val="BalloonTextChar"/>
+    <w:uiPriority w:val="99"/>
+    <w:semiHidden/>
+    <w:unhideWhenUsed/>
+    <w:rsid w:val="00CB6DD5"/>
+    <w:rPr>
+      <w:rFonts w:ascii="Lucida Grande" w:hAnsi="Lucida Grande" w:cs="Lucida Grande"/>
+      <w:sz w:val="18"/>
+      <w:szCs w:val="18"/>
+    </w:rPr>
+  </w:style>
+  <w:style w:type="character" w:customStyle="1" w:styleId="BalloonTextChar">
+    <w:name w:val="Balloon Text Char"/>
+    <w:basedOn w:val="DefaultParagraphFont"/>
+    <w:link w:val="BalloonText"/>
+    <w:uiPriority w:val="99"/>
+    <w:semiHidden/>
+    <w:rsid w:val="00CB6DD5"/>
+    <w:rPr>
+      <w:rFonts w:ascii="Lucida Grande" w:hAnsi="Lucida Grande" w:cs="Lucida Grande"/>
+      <w:sz w:val="18"/>
+      <w:szCs w:val="18"/>
     </w:rPr>
   </w:style>
 </w:styles>
@@ -6028,7 +5319,6 @@
   <w:style w:type="character" w:default="1" w:styleId="DefaultParagraphFont">
     <w:name w:val="Default Paragraph Font"/>
     <w:uiPriority w:val="1"/>
-    <w:semiHidden/>
     <w:unhideWhenUsed/>
   </w:style>
   <w:style w:type="table" w:default="1" w:styleId="TableNormal">
@@ -6304,6 +5594,33 @@
     <w:rPr>
       <w:color w:val="0000FF" w:themeColor="hyperlink"/>
       <w:u w:val="single"/>
+    </w:rPr>
+  </w:style>
+  <w:style w:type="paragraph" w:styleId="BalloonText">
+    <w:name w:val="Balloon Text"/>
+    <w:basedOn w:val="Normal"/>
+    <w:link w:val="BalloonTextChar"/>
+    <w:uiPriority w:val="99"/>
+    <w:semiHidden/>
+    <w:unhideWhenUsed/>
+    <w:rsid w:val="00CB6DD5"/>
+    <w:rPr>
+      <w:rFonts w:ascii="Lucida Grande" w:hAnsi="Lucida Grande" w:cs="Lucida Grande"/>
+      <w:sz w:val="18"/>
+      <w:szCs w:val="18"/>
+    </w:rPr>
+  </w:style>
+  <w:style w:type="character" w:customStyle="1" w:styleId="BalloonTextChar">
+    <w:name w:val="Balloon Text Char"/>
+    <w:basedOn w:val="DefaultParagraphFont"/>
+    <w:link w:val="BalloonText"/>
+    <w:uiPriority w:val="99"/>
+    <w:semiHidden/>
+    <w:rsid w:val="00CB6DD5"/>
+    <w:rPr>
+      <w:rFonts w:ascii="Lucida Grande" w:hAnsi="Lucida Grande" w:cs="Lucida Grande"/>
+      <w:sz w:val="18"/>
+      <w:szCs w:val="18"/>
     </w:rPr>
   </w:style>
 </w:styles>
@@ -6396,13 +5713,6 @@
 
 <file path=word/glossary/fontTable.xml><?xml version="1.0" encoding="utf-8"?>
 <w:fonts xmlns:mc="http://schemas.openxmlformats.org/markup-compatibility/2006" xmlns:r="http://schemas.openxmlformats.org/officeDocument/2006/relationships" xmlns:w="http://schemas.openxmlformats.org/wordprocessingml/2006/main" xmlns:w14="http://schemas.microsoft.com/office/word/2010/wordml" mc:Ignorable="w14">
-  <w:font w:name="Times New Roman">
-    <w:panose1 w:val="02020603050405020304"/>
-    <w:charset w:val="00"/>
-    <w:family w:val="auto"/>
-    <w:pitch w:val="variable"/>
-    <w:sig w:usb0="E0002AFF" w:usb1="C0007841" w:usb2="00000009" w:usb3="00000000" w:csb0="000001FF" w:csb1="00000000"/>
-  </w:font>
   <w:font w:name="Cambria">
     <w:panose1 w:val="02040503050406030204"/>
     <w:charset w:val="00"/>
@@ -6414,7 +5724,35 @@
     <w:charset w:val="4E"/>
     <w:family w:val="auto"/>
     <w:pitch w:val="variable"/>
-    <w:sig w:usb0="00000001" w:usb1="08070000" w:usb2="00000010" w:usb3="00000000" w:csb0="00020000" w:csb1="00000000"/>
+    <w:sig w:usb0="E00002FF" w:usb1="6AC7FDFB" w:usb2="00000012" w:usb3="00000000" w:csb0="0002009F" w:csb1="00000000"/>
+  </w:font>
+  <w:font w:name="Times New Roman">
+    <w:panose1 w:val="02020603050405020304"/>
+    <w:charset w:val="00"/>
+    <w:family w:val="auto"/>
+    <w:pitch w:val="variable"/>
+    <w:sig w:usb0="E0002AFF" w:usb1="C0007841" w:usb2="00000009" w:usb3="00000000" w:csb0="000001FF" w:csb1="00000000"/>
+  </w:font>
+  <w:font w:name="Courier New">
+    <w:panose1 w:val="02070309020205020404"/>
+    <w:charset w:val="00"/>
+    <w:family w:val="auto"/>
+    <w:pitch w:val="variable"/>
+    <w:sig w:usb0="E0002AFF" w:usb1="C0007843" w:usb2="00000009" w:usb3="00000000" w:csb0="000001FF" w:csb1="00000000"/>
+  </w:font>
+  <w:font w:name="Wingdings">
+    <w:panose1 w:val="05000000000000000000"/>
+    <w:charset w:val="02"/>
+    <w:family w:val="auto"/>
+    <w:pitch w:val="variable"/>
+    <w:sig w:usb0="00000000" w:usb1="10000000" w:usb2="00000000" w:usb3="00000000" w:csb0="80000000" w:csb1="00000000"/>
+  </w:font>
+  <w:font w:name="Symbol">
+    <w:panose1 w:val="00000000000000000000"/>
+    <w:charset w:val="02"/>
+    <w:family w:val="auto"/>
+    <w:pitch w:val="variable"/>
+    <w:sig w:usb0="00000000" w:usb1="10000000" w:usb2="00000000" w:usb3="00000000" w:csb0="80000000" w:csb1="00000000"/>
   </w:font>
   <w:font w:name="Calibri">
     <w:panose1 w:val="020F0502020204030204"/>
@@ -6427,7 +5765,7 @@
     <w:charset w:val="4E"/>
     <w:family w:val="auto"/>
     <w:pitch w:val="variable"/>
-    <w:sig w:usb0="00000001" w:usb1="08070000" w:usb2="00000010" w:usb3="00000000" w:csb0="00020000" w:csb1="00000000"/>
+    <w:sig w:usb0="E00002FF" w:usb1="6AC7FDFB" w:usb2="00000012" w:usb3="00000000" w:csb0="0002009F" w:csb1="00000000"/>
   </w:font>
   <w:font w:name="Lucida Grande">
     <w:panose1 w:val="020B0600040502020204"/>
@@ -6435,13 +5773,6 @@
     <w:family w:val="auto"/>
     <w:pitch w:val="variable"/>
     <w:sig w:usb0="E1000AEF" w:usb1="5000A1FF" w:usb2="00000000" w:usb3="00000000" w:csb0="000001BF" w:csb1="00000000"/>
-  </w:font>
-  <w:font w:name="Courier New">
-    <w:panose1 w:val="02070309020205020404"/>
-    <w:charset w:val="00"/>
-    <w:family w:val="auto"/>
-    <w:pitch w:val="variable"/>
-    <w:sig w:usb0="E0002AFF" w:usb1="C0007843" w:usb2="00000009" w:usb3="00000000" w:csb0="000001FF" w:csb1="00000000"/>
   </w:font>
   <w:font w:name="Arial">
     <w:panose1 w:val="020B0604020202020204"/>
@@ -7244,7 +6575,7 @@
 </file>
 
 <file path=customXml/itemProps1.xml><?xml version="1.0" encoding="utf-8"?>
-<ds:datastoreItem xmlns:ds="http://schemas.openxmlformats.org/officeDocument/2006/customXml" ds:itemID="{A2DAA0C9-6AE3-6B45-9188-02B67CD7FE89}">
+<ds:datastoreItem xmlns:ds="http://schemas.openxmlformats.org/officeDocument/2006/customXml" ds:itemID="{7BB01113-97E7-7142-BD40-86EC7280DC20}">
   <ds:schemaRefs>
     <ds:schemaRef ds:uri="http://schemas.openxmlformats.org/officeDocument/2006/bibliography"/>
   </ds:schemaRefs>

</xml_diff>